<commit_message>
Test 1082, 1084-1087 clase Mis Documentos
</commit_message>
<xml_diff>
--- a/Evidencia/DEC_1080.docx
+++ b/Evidencia/DEC_1080.docx
@@ -37,12 +37,12 @@
         <w:drawing>
           <wp:inline distT="0" distR="0" distB="0" distL="0">
             <wp:extent cx="5080000" cy="5080000"/>
-            <wp:docPr id="0" name="Drawing 0" descr="C:\Users\Laura Andrade\eclipse-workspace\Dec5\screenshots\DEC_1080-Captura-Login_por_Identidad_Digital14546.jpg"/>
-            <a:graphic xmlns:a="http://schemas.openxmlformats.org/drawingml/2006/main">
-              <a:graphicData uri="http://schemas.openxmlformats.org/drawingml/2006/picture">
-                <pic:pic xmlns:pic="http://schemas.openxmlformats.org/drawingml/2006/picture">
-                  <pic:nvPicPr>
-                    <pic:cNvPr id="0" name="Picture 0" descr="C:\Users\Laura Andrade\eclipse-workspace\Dec5\screenshots\DEC_1080-Captura-Login_por_Identidad_Digital14546.jpg"/>
+            <wp:docPr id="0" name="Drawing 0" descr="C:\Users\Laura Andrade\eclipse-workspace\Dec5\screenshots\DEC_1080-Captura-Login_por_Identidad_Digital1393.jpg"/>
+            <a:graphic xmlns:a="http://schemas.openxmlformats.org/drawingml/2006/main">
+              <a:graphicData uri="http://schemas.openxmlformats.org/drawingml/2006/picture">
+                <pic:pic xmlns:pic="http://schemas.openxmlformats.org/drawingml/2006/picture">
+                  <pic:nvPicPr>
+                    <pic:cNvPr id="0" name="Picture 0" descr="C:\Users\Laura Andrade\eclipse-workspace\Dec5\screenshots\DEC_1080-Captura-Login_por_Identidad_Digital1393.jpg"/>
                     <pic:cNvPicPr>
                       <a:picLocks noChangeAspect="true"/>
                     </pic:cNvPicPr>
@@ -92,12 +92,12 @@
         <w:drawing>
           <wp:inline distT="0" distR="0" distB="0" distL="0">
             <wp:extent cx="5080000" cy="5080000"/>
-            <wp:docPr id="1" name="Drawing 1" descr="C:\Users\Laura Andrade\eclipse-workspace\Dec5\screenshots\DEC_1080-Captura-Click_al_botón_Autorizar14554.jpg"/>
-            <a:graphic xmlns:a="http://schemas.openxmlformats.org/drawingml/2006/main">
-              <a:graphicData uri="http://schemas.openxmlformats.org/drawingml/2006/picture">
-                <pic:pic xmlns:pic="http://schemas.openxmlformats.org/drawingml/2006/picture">
-                  <pic:nvPicPr>
-                    <pic:cNvPr id="0" name="Picture 1" descr="C:\Users\Laura Andrade\eclipse-workspace\Dec5\screenshots\DEC_1080-Captura-Click_al_botón_Autorizar14554.jpg"/>
+            <wp:docPr id="1" name="Drawing 1" descr="C:\Users\Laura Andrade\eclipse-workspace\Dec5\screenshots\DEC_1080-Captura-Click_al_botón_Autorizar13912.jpg"/>
+            <a:graphic xmlns:a="http://schemas.openxmlformats.org/drawingml/2006/main">
+              <a:graphicData uri="http://schemas.openxmlformats.org/drawingml/2006/picture">
+                <pic:pic xmlns:pic="http://schemas.openxmlformats.org/drawingml/2006/picture">
+                  <pic:nvPicPr>
+                    <pic:cNvPr id="0" name="Picture 1" descr="C:\Users\Laura Andrade\eclipse-workspace\Dec5\screenshots\DEC_1080-Captura-Click_al_botón_Autorizar13912.jpg"/>
                     <pic:cNvPicPr>
                       <a:picLocks noChangeAspect="true"/>
                     </pic:cNvPicPr>
@@ -147,12 +147,12 @@
         <w:drawing>
           <wp:inline distT="0" distR="0" distB="0" distL="0">
             <wp:extent cx="5080000" cy="5080000"/>
-            <wp:docPr id="2" name="Drawing 2" descr="C:\Users\Laura Andrade\eclipse-workspace\Dec5\screenshots\DEC_1080-Captura-Click_a_Nombre_Usuario14557.jpg"/>
-            <a:graphic xmlns:a="http://schemas.openxmlformats.org/drawingml/2006/main">
-              <a:graphicData uri="http://schemas.openxmlformats.org/drawingml/2006/picture">
-                <pic:pic xmlns:pic="http://schemas.openxmlformats.org/drawingml/2006/picture">
-                  <pic:nvPicPr>
-                    <pic:cNvPr id="0" name="Picture 2" descr="C:\Users\Laura Andrade\eclipse-workspace\Dec5\screenshots\DEC_1080-Captura-Click_a_Nombre_Usuario14557.jpg"/>
+            <wp:docPr id="2" name="Drawing 2" descr="C:\Users\Laura Andrade\eclipse-workspace\Dec5\screenshots\DEC_1080-Captura-Click_a_Nombre_Usuario13916.jpg"/>
+            <a:graphic xmlns:a="http://schemas.openxmlformats.org/drawingml/2006/main">
+              <a:graphicData uri="http://schemas.openxmlformats.org/drawingml/2006/picture">
+                <pic:pic xmlns:pic="http://schemas.openxmlformats.org/drawingml/2006/picture">
+                  <pic:nvPicPr>
+                    <pic:cNvPr id="0" name="Picture 2" descr="C:\Users\Laura Andrade\eclipse-workspace\Dec5\screenshots\DEC_1080-Captura-Click_a_Nombre_Usuario13916.jpg"/>
                     <pic:cNvPicPr>
                       <a:picLocks noChangeAspect="true"/>
                     </pic:cNvPicPr>
@@ -202,12 +202,12 @@
         <w:drawing>
           <wp:inline distT="0" distR="0" distB="0" distL="0">
             <wp:extent cx="5080000" cy="5080000"/>
-            <wp:docPr id="3" name="Drawing 3" descr="C:\Users\Laura Andrade\eclipse-workspace\Dec5\screenshots\DEC_1080-Captura-Click_empresa_ACEPTA14558.jpg"/>
-            <a:graphic xmlns:a="http://schemas.openxmlformats.org/drawingml/2006/main">
-              <a:graphicData uri="http://schemas.openxmlformats.org/drawingml/2006/picture">
-                <pic:pic xmlns:pic="http://schemas.openxmlformats.org/drawingml/2006/picture">
-                  <pic:nvPicPr>
-                    <pic:cNvPr id="0" name="Picture 3" descr="C:\Users\Laura Andrade\eclipse-workspace\Dec5\screenshots\DEC_1080-Captura-Click_empresa_ACEPTA14558.jpg"/>
+            <wp:docPr id="3" name="Drawing 3" descr="C:\Users\Laura Andrade\eclipse-workspace\Dec5\screenshots\DEC_1080-Captura-Click_empresa_ACEPTA13917.jpg"/>
+            <a:graphic xmlns:a="http://schemas.openxmlformats.org/drawingml/2006/main">
+              <a:graphicData uri="http://schemas.openxmlformats.org/drawingml/2006/picture">
+                <pic:pic xmlns:pic="http://schemas.openxmlformats.org/drawingml/2006/picture">
+                  <pic:nvPicPr>
+                    <pic:cNvPr id="0" name="Picture 3" descr="C:\Users\Laura Andrade\eclipse-workspace\Dec5\screenshots\DEC_1080-Captura-Click_empresa_ACEPTA13917.jpg"/>
                     <pic:cNvPicPr>
                       <a:picLocks noChangeAspect="true"/>
                     </pic:cNvPicPr>
@@ -257,12 +257,12 @@
         <w:drawing>
           <wp:inline distT="0" distR="0" distB="0" distL="0">
             <wp:extent cx="5080000" cy="5080000"/>
-            <wp:docPr id="4" name="Drawing 4" descr="C:\Users\Laura Andrade\eclipse-workspace\Dec5\screenshots\DEC_1080-Captura-Click_Mis_Documentos1468.jpg"/>
-            <a:graphic xmlns:a="http://schemas.openxmlformats.org/drawingml/2006/main">
-              <a:graphicData uri="http://schemas.openxmlformats.org/drawingml/2006/picture">
-                <pic:pic xmlns:pic="http://schemas.openxmlformats.org/drawingml/2006/picture">
-                  <pic:nvPicPr>
-                    <pic:cNvPr id="0" name="Picture 4" descr="C:\Users\Laura Andrade\eclipse-workspace\Dec5\screenshots\DEC_1080-Captura-Click_Mis_Documentos1468.jpg"/>
+            <wp:docPr id="4" name="Drawing 4" descr="C:\Users\Laura Andrade\eclipse-workspace\Dec5\screenshots\DEC_1080-Captura-Click_Mis_Documentos13925.jpg"/>
+            <a:graphic xmlns:a="http://schemas.openxmlformats.org/drawingml/2006/main">
+              <a:graphicData uri="http://schemas.openxmlformats.org/drawingml/2006/picture">
+                <pic:pic xmlns:pic="http://schemas.openxmlformats.org/drawingml/2006/picture">
+                  <pic:nvPicPr>
+                    <pic:cNvPr id="0" name="Picture 4" descr="C:\Users\Laura Andrade\eclipse-workspace\Dec5\screenshots\DEC_1080-Captura-Click_Mis_Documentos13925.jpg"/>
                     <pic:cNvPicPr>
                       <a:picLocks noChangeAspect="true"/>
                     </pic:cNvPicPr>
@@ -312,12 +312,12 @@
         <w:drawing>
           <wp:inline distT="0" distR="0" distB="0" distL="0">
             <wp:extent cx="5080000" cy="5080000"/>
-            <wp:docPr id="5" name="Drawing 5" descr="C:\Users\Laura Andrade\eclipse-workspace\Dec5\screenshots\DEC_1080-Captura-Click_Filtros_Avanzados14617.jpg"/>
-            <a:graphic xmlns:a="http://schemas.openxmlformats.org/drawingml/2006/main">
-              <a:graphicData uri="http://schemas.openxmlformats.org/drawingml/2006/picture">
-                <pic:pic xmlns:pic="http://schemas.openxmlformats.org/drawingml/2006/picture">
-                  <pic:nvPicPr>
-                    <pic:cNvPr id="0" name="Picture 5" descr="C:\Users\Laura Andrade\eclipse-workspace\Dec5\screenshots\DEC_1080-Captura-Click_Filtros_Avanzados14617.jpg"/>
+            <wp:docPr id="5" name="Drawing 5" descr="C:\Users\Laura Andrade\eclipse-workspace\Dec5\screenshots\DEC_1080-Captura-Click_Filtros_Avanzados13935.jpg"/>
+            <a:graphic xmlns:a="http://schemas.openxmlformats.org/drawingml/2006/main">
+              <a:graphicData uri="http://schemas.openxmlformats.org/drawingml/2006/picture">
+                <pic:pic xmlns:pic="http://schemas.openxmlformats.org/drawingml/2006/picture">
+                  <pic:nvPicPr>
+                    <pic:cNvPr id="0" name="Picture 5" descr="C:\Users\Laura Andrade\eclipse-workspace\Dec5\screenshots\DEC_1080-Captura-Click_Filtros_Avanzados13935.jpg"/>
                     <pic:cNvPicPr>
                       <a:picLocks noChangeAspect="true"/>
                     </pic:cNvPicPr>
@@ -367,12 +367,12 @@
         <w:drawing>
           <wp:inline distT="0" distR="0" distB="0" distL="0">
             <wp:extent cx="5080000" cy="5080000"/>
-            <wp:docPr id="6" name="Drawing 6" descr="C:\Users\Laura Andrade\eclipse-workspace\Dec5\screenshots\DEC_1080-Captura-Seleccion_Estado_Filtros_Avanzados14625.jpg"/>
-            <a:graphic xmlns:a="http://schemas.openxmlformats.org/drawingml/2006/main">
-              <a:graphicData uri="http://schemas.openxmlformats.org/drawingml/2006/picture">
-                <pic:pic xmlns:pic="http://schemas.openxmlformats.org/drawingml/2006/picture">
-                  <pic:nvPicPr>
-                    <pic:cNvPr id="0" name="Picture 6" descr="C:\Users\Laura Andrade\eclipse-workspace\Dec5\screenshots\DEC_1080-Captura-Seleccion_Estado_Filtros_Avanzados14625.jpg"/>
+            <wp:docPr id="6" name="Drawing 6" descr="C:\Users\Laura Andrade\eclipse-workspace\Dec5\screenshots\DEC_1080-Captura-Seleccion_Estado_Filtros_Avanzados13942.jpg"/>
+            <a:graphic xmlns:a="http://schemas.openxmlformats.org/drawingml/2006/main">
+              <a:graphicData uri="http://schemas.openxmlformats.org/drawingml/2006/picture">
+                <pic:pic xmlns:pic="http://schemas.openxmlformats.org/drawingml/2006/picture">
+                  <pic:nvPicPr>
+                    <pic:cNvPr id="0" name="Picture 6" descr="C:\Users\Laura Andrade\eclipse-workspace\Dec5\screenshots\DEC_1080-Captura-Seleccion_Estado_Filtros_Avanzados13942.jpg"/>
                     <pic:cNvPicPr>
                       <a:picLocks noChangeAspect="true"/>
                     </pic:cNvPicPr>
@@ -422,12 +422,12 @@
         <w:drawing>
           <wp:inline distT="0" distR="0" distB="0" distL="0">
             <wp:extent cx="5080000" cy="5080000"/>
-            <wp:docPr id="7" name="Drawing 7" descr="C:\Users\Laura Andrade\eclipse-workspace\Dec5\screenshots\DEC_1080-Captura-Fecha_Desde14629.jpg"/>
-            <a:graphic xmlns:a="http://schemas.openxmlformats.org/drawingml/2006/main">
-              <a:graphicData uri="http://schemas.openxmlformats.org/drawingml/2006/picture">
-                <pic:pic xmlns:pic="http://schemas.openxmlformats.org/drawingml/2006/picture">
-                  <pic:nvPicPr>
-                    <pic:cNvPr id="0" name="Picture 7" descr="C:\Users\Laura Andrade\eclipse-workspace\Dec5\screenshots\DEC_1080-Captura-Fecha_Desde14629.jpg"/>
+            <wp:docPr id="7" name="Drawing 7" descr="C:\Users\Laura Andrade\eclipse-workspace\Dec5\screenshots\DEC_1080-Captura-Fecha_Desde13946.jpg"/>
+            <a:graphic xmlns:a="http://schemas.openxmlformats.org/drawingml/2006/main">
+              <a:graphicData uri="http://schemas.openxmlformats.org/drawingml/2006/picture">
+                <pic:pic xmlns:pic="http://schemas.openxmlformats.org/drawingml/2006/picture">
+                  <pic:nvPicPr>
+                    <pic:cNvPr id="0" name="Picture 7" descr="C:\Users\Laura Andrade\eclipse-workspace\Dec5\screenshots\DEC_1080-Captura-Fecha_Desde13946.jpg"/>
                     <pic:cNvPicPr>
                       <a:picLocks noChangeAspect="true"/>
                     </pic:cNvPicPr>
@@ -477,12 +477,12 @@
         <w:drawing>
           <wp:inline distT="0" distR="0" distB="0" distL="0">
             <wp:extent cx="5080000" cy="5080000"/>
-            <wp:docPr id="8" name="Drawing 8" descr="C:\Users\Laura Andrade\eclipse-workspace\Dec5\screenshots\DEC_1080-Captura-Boton_Filtrar14633.jpg"/>
-            <a:graphic xmlns:a="http://schemas.openxmlformats.org/drawingml/2006/main">
-              <a:graphicData uri="http://schemas.openxmlformats.org/drawingml/2006/picture">
-                <pic:pic xmlns:pic="http://schemas.openxmlformats.org/drawingml/2006/picture">
-                  <pic:nvPicPr>
-                    <pic:cNvPr id="0" name="Picture 8" descr="C:\Users\Laura Andrade\eclipse-workspace\Dec5\screenshots\DEC_1080-Captura-Boton_Filtrar14633.jpg"/>
+            <wp:docPr id="8" name="Drawing 8" descr="C:\Users\Laura Andrade\eclipse-workspace\Dec5\screenshots\DEC_1080-Captura-Boton_Filtrar13954.jpg"/>
+            <a:graphic xmlns:a="http://schemas.openxmlformats.org/drawingml/2006/main">
+              <a:graphicData uri="http://schemas.openxmlformats.org/drawingml/2006/picture">
+                <pic:pic xmlns:pic="http://schemas.openxmlformats.org/drawingml/2006/picture">
+                  <pic:nvPicPr>
+                    <pic:cNvPr id="0" name="Picture 8" descr="C:\Users\Laura Andrade\eclipse-workspace\Dec5\screenshots\DEC_1080-Captura-Boton_Filtrar13954.jpg"/>
                     <pic:cNvPicPr>
                       <a:picLocks noChangeAspect="true"/>
                     </pic:cNvPicPr>
@@ -532,12 +532,12 @@
         <w:drawing>
           <wp:inline distT="0" distR="0" distB="0" distL="0">
             <wp:extent cx="5080000" cy="5080000"/>
-            <wp:docPr id="9" name="Drawing 9" descr="C:\Users\Laura Andrade\eclipse-workspace\Dec5\screenshots\DEC_1080-Captura-Caso_OK14641.jpg"/>
-            <a:graphic xmlns:a="http://schemas.openxmlformats.org/drawingml/2006/main">
-              <a:graphicData uri="http://schemas.openxmlformats.org/drawingml/2006/picture">
-                <pic:pic xmlns:pic="http://schemas.openxmlformats.org/drawingml/2006/picture">
-                  <pic:nvPicPr>
-                    <pic:cNvPr id="0" name="Picture 9" descr="C:\Users\Laura Andrade\eclipse-workspace\Dec5\screenshots\DEC_1080-Captura-Caso_OK14641.jpg"/>
+            <wp:docPr id="9" name="Drawing 9" descr="C:\Users\Laura Andrade\eclipse-workspace\Dec5\screenshots\DEC_1080-Captura-Caso_OK13101.jpg"/>
+            <a:graphic xmlns:a="http://schemas.openxmlformats.org/drawingml/2006/main">
+              <a:graphicData uri="http://schemas.openxmlformats.org/drawingml/2006/picture">
+                <pic:pic xmlns:pic="http://schemas.openxmlformats.org/drawingml/2006/picture">
+                  <pic:nvPicPr>
+                    <pic:cNvPr id="0" name="Picture 9" descr="C:\Users\Laura Andrade\eclipse-workspace\Dec5\screenshots\DEC_1080-Captura-Caso_OK13101.jpg"/>
                     <pic:cNvPicPr>
                       <a:picLocks noChangeAspect="true"/>
                     </pic:cNvPicPr>

</xml_diff>